<commit_message>
Writing the SEO and the Write up for the article this week.
</commit_message>
<xml_diff>
--- a/Articles/2024/6-SASS-Or-SCSS/12-Portfolio-Website/10-The-About-Page/The Code for the About Page.docx
+++ b/Articles/2024/6-SASS-Or-SCSS/12-Portfolio-Website/10-The-About-Page/The Code for the About Page.docx
@@ -209,11 +209,9 @@
       <w:r>
         <w:t xml:space="preserve"> file too, but I did not put that information in here, it is </w:t>
       </w:r>
-      <w:proofErr w:type="spellStart"/>
-      <w:r>
-        <w:t>probabley</w:t>
-      </w:r>
-      <w:proofErr w:type="spellEnd"/>
+      <w:r>
+        <w:t>probably</w:t>
+      </w:r>
       <w:r>
         <w:t xml:space="preserve"> better to understand that by reading the tutorial </w:t>
       </w:r>

</xml_diff>